<commit_message>
Final Update: Requirements & Modeling
Contém a versão final a adotar do modelo EA, bem como a respetiva
atualização desse modelo no relatório já entregue.
</commit_message>
<xml_diff>
--- a/Requisitos_Modelação/SIBD_Relatório_Requisitos_Modelação.docx
+++ b/Requisitos_Modelação/SIBD_Relatório_Requisitos_Modelação.docx
@@ -6758,7 +6758,14 @@
           <w:rFonts w:ascii="Arial" w:hAnsi="Arial" w:cs="Arial"/>
           <w:szCs w:val="28"/>
         </w:rPr>
-        <w:t xml:space="preserve"> como modelação da estrutura da aplicação a ser concebida. </w:t>
+        <w:t xml:space="preserve"> como modelação da estrutur</w:t>
+      </w:r>
+      <w:r>
+        <w:rPr>
+          <w:rFonts w:ascii="Arial" w:hAnsi="Arial" w:cs="Arial"/>
+          <w:szCs w:val="28"/>
+        </w:rPr>
+        <w:t>a da aplicação a ser concebida.</w:t>
       </w:r>
     </w:p>
     <w:p>
@@ -6781,16 +6788,16 @@
           <w:lang w:eastAsia="pt-PT"/>
         </w:rPr>
         <w:drawing>
-          <wp:anchor distT="0" distB="0" distL="114300" distR="114300" simplePos="0" relativeHeight="251660288" behindDoc="0" locked="0" layoutInCell="1" allowOverlap="1" wp14:anchorId="0447DCE1" wp14:editId="53F1435B">
+          <wp:anchor distT="0" distB="0" distL="114300" distR="114300" simplePos="0" relativeHeight="251660288" behindDoc="0" locked="0" layoutInCell="1" allowOverlap="1" wp14:anchorId="6A1F5E88" wp14:editId="507A873C">
             <wp:simplePos x="0" y="0"/>
             <wp:positionH relativeFrom="page">
               <wp:align>center</wp:align>
             </wp:positionH>
             <wp:positionV relativeFrom="margin">
-              <wp:posOffset>1872615</wp:posOffset>
+              <wp:posOffset>2310765</wp:posOffset>
             </wp:positionV>
-            <wp:extent cx="7266305" cy="5521325"/>
-            <wp:effectExtent l="0" t="0" r="0" b="3175"/>
+            <wp:extent cx="7261225" cy="4962525"/>
+            <wp:effectExtent l="0" t="0" r="0" b="9525"/>
             <wp:wrapSquare wrapText="bothSides"/>
             <wp:docPr id="2" name="Imagem 2"/>
             <wp:cNvGraphicFramePr>
@@ -6803,7 +6810,7 @@
                     <pic:cNvPr id="2" name="modelo_ea_gestbook.tif"/>
                     <pic:cNvPicPr/>
                   </pic:nvPicPr>
-                  <pic:blipFill>
+                  <pic:blipFill rotWithShape="1">
                     <a:blip r:embed="rId12" cstate="print">
                       <a:extLst>
                         <a:ext uri="{28A0092B-C50C-407E-A947-70E740481C1C}">
@@ -6811,18 +6818,25 @@
                         </a:ext>
                       </a:extLst>
                     </a:blip>
-                    <a:stretch>
-                      <a:fillRect/>
-                    </a:stretch>
+                    <a:srcRect b="10120"/>
+                    <a:stretch/>
                   </pic:blipFill>
-                  <pic:spPr>
+                  <pic:spPr bwMode="auto">
                     <a:xfrm>
                       <a:off x="0" y="0"/>
-                      <a:ext cx="7266305" cy="5521325"/>
+                      <a:ext cx="7261225" cy="4962525"/>
                     </a:xfrm>
                     <a:prstGeom prst="rect">
                       <a:avLst/>
                     </a:prstGeom>
+                    <a:ln>
+                      <a:noFill/>
+                    </a:ln>
+                    <a:extLst>
+                      <a:ext uri="{53640926-AAD7-44D8-BBD7-CCE9431645EC}">
+                        <a14:shadowObscured xmlns:a14="http://schemas.microsoft.com/office/drawing/2010/main"/>
+                      </a:ext>
+                    </a:extLst>
                   </pic:spPr>
                 </pic:pic>
               </a:graphicData>
@@ -6848,17 +6862,20 @@
           <w:rFonts w:ascii="Arial" w:hAnsi="Arial" w:cs="Arial"/>
           <w:szCs w:val="28"/>
         </w:rPr>
-        <w:t xml:space="preserve">sendo vistos como as regras adicionais a acrescentar a este modelo, uma vez que eles complementam este modelo ao estabelecer quais os atributos obrigatórios (por exemplo, cada funcionário deverá possuir um ID que o identifique), bem como o estado que cada um dos atributos poderá tomar </w:t>
-      </w:r>
-      <w:bookmarkStart w:id="0" w:name="_GoBack"/>
-      <w:bookmarkEnd w:id="0"/>
-      <w:r>
-        <w:rPr>
-          <w:rFonts w:ascii="Arial" w:hAnsi="Arial" w:cs="Arial"/>
+        <w:t>sendo vistos como as regras adicionais a acrescentar a este modelo, uma vez que eles complementam este modelo ao estabelecer quais os atributos obrigatórios (por exemplo, cada funcionário deverá possuir um ID que o identifique), bem como o estado que cada um dos atributos poderá tomar (por exemplo, o estado da cabimentação apenas pode ser um de quatro estados previamente definidos).</w:t>
+      </w:r>
+    </w:p>
+    <w:p>
+      <w:pPr>
+        <w:pStyle w:val="PargrafodaLista"/>
+        <w:rPr>
+          <w:rFonts w:ascii="Arial" w:hAnsi="Arial" w:cs="Arial"/>
+          <w:b/>
+          <w:sz w:val="28"/>
           <w:szCs w:val="28"/>
-        </w:rPr>
-        <w:t>(por exemplo, o estado da cabimentação apenas pode ser um de quatro estados previamente definidos).</w:t>
-      </w:r>
+          <w:u w:val="single"/>
+        </w:rPr>
+      </w:pPr>
     </w:p>
     <w:p>
       <w:pPr>
@@ -7243,7 +7260,17 @@
             <w:rFonts w:ascii="Arial" w:hAnsi="Arial" w:cs="Arial"/>
             <w:color w:val="0070C0"/>
           </w:rPr>
-          <w:t>http://paginas.fe.up.pt/~jlopes/doku.php</w:t>
+          <w:t>http://paginas.fe.up.pt/~jlopes/</w:t>
+        </w:r>
+        <w:bookmarkStart w:id="0" w:name="_GoBack"/>
+        <w:bookmarkEnd w:id="0"/>
+        <w:r>
+          <w:rPr>
+            <w:rStyle w:val="Hiperligao"/>
+            <w:rFonts w:ascii="Arial" w:hAnsi="Arial" w:cs="Arial"/>
+            <w:color w:val="0070C0"/>
+          </w:rPr>
+          <w:t>doku.php</w:t>
         </w:r>
       </w:hyperlink>
       <w:r>
@@ -7412,16 +7439,14 @@
           <w:t>http://www.priberam.pt/dlpo/cabimenta%C3%A7%C3%A3o</w:t>
         </w:r>
       </w:hyperlink>
-      <w:proofErr w:type="gramStart"/>
       <w:r>
         <w:rPr>
           <w:rFonts w:ascii="Arial" w:eastAsia="Times New Roman" w:hAnsi="Arial" w:cs="Arial"/>
           <w:color w:val="333333"/>
           <w:lang w:eastAsia="pt-PT"/>
         </w:rPr>
-        <w:t> [consultado</w:t>
-      </w:r>
-      <w:proofErr w:type="gramEnd"/>
+        <w:t>  [consultado</w:t>
+      </w:r>
       <w:r>
         <w:rPr>
           <w:rFonts w:ascii="Arial" w:eastAsia="Times New Roman" w:hAnsi="Arial" w:cs="Arial"/>
@@ -9856,7 +9881,7 @@
 </file>
 
 <file path=customXml/itemProps1.xml><?xml version="1.0" encoding="utf-8"?>
-<ds:datastoreItem xmlns:ds="http://schemas.openxmlformats.org/officeDocument/2006/customXml" ds:itemID="{3E12BAB9-6985-4977-B97A-C18955EBB04D}">
+<ds:datastoreItem xmlns:ds="http://schemas.openxmlformats.org/officeDocument/2006/customXml" ds:itemID="{89869873-3A93-48C8-B27C-489AE55AF0A4}">
   <ds:schemaRefs>
     <ds:schemaRef ds:uri="http://schemas.openxmlformats.org/officeDocument/2006/bibliography"/>
   </ds:schemaRefs>

</xml_diff>